<commit_message>
mostly working on writing draft
</commit_message>
<xml_diff>
--- a/writing/StylesTemplate.docx
+++ b/writing/StylesTemplate.docx
@@ -1,6 +1,6 @@
 
 <file path=word/document.xml><?xml version="1.0" encoding="utf-8"?>
-<w:document xmlns:wpc="http://schemas.microsoft.com/office/word/2010/wordprocessingCanvas" xmlns:cx="http://schemas.microsoft.com/office/drawing/2014/chartex" xmlns:cx1="http://schemas.microsoft.com/office/drawing/2015/9/8/chartex" xmlns:cx2="http://schemas.microsoft.com/office/drawing/2015/10/21/chartex" xmlns:cx3="http://schemas.microsoft.com/office/drawing/2016/5/9/chartex" xmlns:cx4="http://schemas.microsoft.com/office/drawing/2016/5/10/chartex" xmlns:cx5="http://schemas.microsoft.com/office/drawing/2016/5/11/chartex" xmlns:cx6="http://schemas.microsoft.com/office/drawing/2016/5/12/chartex" xmlns:cx7="http://schemas.microsoft.com/office/drawing/2016/5/13/chartex" xmlns:cx8="http://schemas.microsoft.com/office/drawing/2016/5/14/chartex" xmlns:mc="http://schemas.openxmlformats.org/markup-compatibility/2006" xmlns:aink="http://schemas.microsoft.com/office/drawing/2016/ink" xmlns:am3d="http://schemas.microsoft.com/office/drawing/2017/model3d" xmlns:o="urn:schemas-microsoft-com:office:office" xmlns:r="http://schemas.openxmlformats.org/officeDocument/2006/relationships" xmlns:m="http://schemas.openxmlformats.org/officeDocument/2006/math" xmlns:v="urn:schemas-microsoft-com:vml" xmlns:wp14="http://schemas.microsoft.com/office/word/2010/wordprocessingDrawing" xmlns:wp="http://schemas.openxmlformats.org/drawingml/2006/wordprocessingDrawing" xmlns:w10="urn:schemas-microsoft-com:office:word" xmlns:w="http://schemas.openxmlformats.org/wordprocessingml/2006/main" xmlns:w14="http://schemas.microsoft.com/office/word/2010/wordml" xmlns:w15="http://schemas.microsoft.com/office/word/2012/wordml" xmlns:w16cex="http://schemas.microsoft.com/office/word/2018/wordml/cex" xmlns:w16cid="http://schemas.microsoft.com/office/word/2016/wordml/cid" xmlns:w16="http://schemas.microsoft.com/office/word/2018/wordml" xmlns:w16se="http://schemas.microsoft.com/office/word/2015/wordml/symex" xmlns:wpg="http://schemas.microsoft.com/office/word/2010/wordprocessingGroup" xmlns:wpi="http://schemas.microsoft.com/office/word/2010/wordprocessingInk" xmlns:wne="http://schemas.microsoft.com/office/word/2006/wordml" xmlns:wps="http://schemas.microsoft.com/office/word/2010/wordprocessingShape" mc:Ignorable="w14 w15 w16se w16cid w16 w16cex wp14">
+<w:document xmlns:wpc="http://schemas.microsoft.com/office/word/2010/wordprocessingCanvas" xmlns:cx="http://schemas.microsoft.com/office/drawing/2014/chartex" xmlns:cx1="http://schemas.microsoft.com/office/drawing/2015/9/8/chartex" xmlns:cx2="http://schemas.microsoft.com/office/drawing/2015/10/21/chartex" xmlns:cx3="http://schemas.microsoft.com/office/drawing/2016/5/9/chartex" xmlns:cx4="http://schemas.microsoft.com/office/drawing/2016/5/10/chartex" xmlns:cx5="http://schemas.microsoft.com/office/drawing/2016/5/11/chartex" xmlns:cx6="http://schemas.microsoft.com/office/drawing/2016/5/12/chartex" xmlns:cx7="http://schemas.microsoft.com/office/drawing/2016/5/13/chartex" xmlns:cx8="http://schemas.microsoft.com/office/drawing/2016/5/14/chartex" xmlns:mc="http://schemas.openxmlformats.org/markup-compatibility/2006" xmlns:aink="http://schemas.microsoft.com/office/drawing/2016/ink" xmlns:am3d="http://schemas.microsoft.com/office/drawing/2017/model3d" xmlns:o="urn:schemas-microsoft-com:office:office" xmlns:oel="http://schemas.microsoft.com/office/2019/extlst" xmlns:r="http://schemas.openxmlformats.org/officeDocument/2006/relationships" xmlns:m="http://schemas.openxmlformats.org/officeDocument/2006/math" xmlns:v="urn:schemas-microsoft-com:vml" xmlns:wp14="http://schemas.microsoft.com/office/word/2010/wordprocessingDrawing" xmlns:wp="http://schemas.openxmlformats.org/drawingml/2006/wordprocessingDrawing" xmlns:w10="urn:schemas-microsoft-com:office:word" xmlns:w="http://schemas.openxmlformats.org/wordprocessingml/2006/main" xmlns:w14="http://schemas.microsoft.com/office/word/2010/wordml" xmlns:w15="http://schemas.microsoft.com/office/word/2012/wordml" xmlns:w16cex="http://schemas.microsoft.com/office/word/2018/wordml/cex" xmlns:w16cid="http://schemas.microsoft.com/office/word/2016/wordml/cid" xmlns:w16="http://schemas.microsoft.com/office/word/2018/wordml" xmlns:w16sdtdh="http://schemas.microsoft.com/office/word/2020/wordml/sdtdatahash" xmlns:w16se="http://schemas.microsoft.com/office/word/2015/wordml/symex" xmlns:wpg="http://schemas.microsoft.com/office/word/2010/wordprocessingGroup" xmlns:wpi="http://schemas.microsoft.com/office/word/2010/wordprocessingInk" xmlns:wne="http://schemas.microsoft.com/office/word/2006/wordml" xmlns:wps="http://schemas.microsoft.com/office/word/2010/wordprocessingShape" mc:Ignorable="w14 w15 w16se w16cid w16 w16cex w16sdtdh wp14">
   <w:body>
     <w:p>
       <w:pPr>
@@ -13,6 +13,7 @@
     <w:p>
       <w:pPr>
         <w:pStyle w:val="Author"/>
+        <w:jc w:val="left"/>
       </w:pPr>
       <w:r>
         <w:t>First Author</w:t>
@@ -36,6 +37,7 @@
     <w:p>
       <w:pPr>
         <w:pStyle w:val="Date"/>
+        <w:jc w:val="left"/>
       </w:pPr>
       <w:r>
         <w:rPr>
@@ -660,7 +662,7 @@
 </file>
 
 <file path=word/endnotes.xml><?xml version="1.0" encoding="utf-8"?>
-<w:endnotes xmlns:wpc="http://schemas.microsoft.com/office/word/2010/wordprocessingCanvas" xmlns:cx="http://schemas.microsoft.com/office/drawing/2014/chartex" xmlns:cx1="http://schemas.microsoft.com/office/drawing/2015/9/8/chartex" xmlns:cx2="http://schemas.microsoft.com/office/drawing/2015/10/21/chartex" xmlns:cx3="http://schemas.microsoft.com/office/drawing/2016/5/9/chartex" xmlns:cx4="http://schemas.microsoft.com/office/drawing/2016/5/10/chartex" xmlns:cx5="http://schemas.microsoft.com/office/drawing/2016/5/11/chartex" xmlns:cx6="http://schemas.microsoft.com/office/drawing/2016/5/12/chartex" xmlns:cx7="http://schemas.microsoft.com/office/drawing/2016/5/13/chartex" xmlns:cx8="http://schemas.microsoft.com/office/drawing/2016/5/14/chartex" xmlns:mc="http://schemas.openxmlformats.org/markup-compatibility/2006" xmlns:aink="http://schemas.microsoft.com/office/drawing/2016/ink" xmlns:am3d="http://schemas.microsoft.com/office/drawing/2017/model3d" xmlns:o="urn:schemas-microsoft-com:office:office" xmlns:r="http://schemas.openxmlformats.org/officeDocument/2006/relationships" xmlns:m="http://schemas.openxmlformats.org/officeDocument/2006/math" xmlns:v="urn:schemas-microsoft-com:vml" xmlns:wp14="http://schemas.microsoft.com/office/word/2010/wordprocessingDrawing" xmlns:wp="http://schemas.openxmlformats.org/drawingml/2006/wordprocessingDrawing" xmlns:w10="urn:schemas-microsoft-com:office:word" xmlns:w="http://schemas.openxmlformats.org/wordprocessingml/2006/main" xmlns:w14="http://schemas.microsoft.com/office/word/2010/wordml" xmlns:w15="http://schemas.microsoft.com/office/word/2012/wordml" xmlns:w16cex="http://schemas.microsoft.com/office/word/2018/wordml/cex" xmlns:w16cid="http://schemas.microsoft.com/office/word/2016/wordml/cid" xmlns:w16="http://schemas.microsoft.com/office/word/2018/wordml" xmlns:w16se="http://schemas.microsoft.com/office/word/2015/wordml/symex" xmlns:wpg="http://schemas.microsoft.com/office/word/2010/wordprocessingGroup" xmlns:wpi="http://schemas.microsoft.com/office/word/2010/wordprocessingInk" xmlns:wne="http://schemas.microsoft.com/office/word/2006/wordml" xmlns:wps="http://schemas.microsoft.com/office/word/2010/wordprocessingShape" mc:Ignorable="w14 w15 w16se w16cid w16 w16cex wp14">
+<w:endnotes xmlns:wpc="http://schemas.microsoft.com/office/word/2010/wordprocessingCanvas" xmlns:cx="http://schemas.microsoft.com/office/drawing/2014/chartex" xmlns:cx1="http://schemas.microsoft.com/office/drawing/2015/9/8/chartex" xmlns:cx2="http://schemas.microsoft.com/office/drawing/2015/10/21/chartex" xmlns:cx3="http://schemas.microsoft.com/office/drawing/2016/5/9/chartex" xmlns:cx4="http://schemas.microsoft.com/office/drawing/2016/5/10/chartex" xmlns:cx5="http://schemas.microsoft.com/office/drawing/2016/5/11/chartex" xmlns:cx6="http://schemas.microsoft.com/office/drawing/2016/5/12/chartex" xmlns:cx7="http://schemas.microsoft.com/office/drawing/2016/5/13/chartex" xmlns:cx8="http://schemas.microsoft.com/office/drawing/2016/5/14/chartex" xmlns:mc="http://schemas.openxmlformats.org/markup-compatibility/2006" xmlns:aink="http://schemas.microsoft.com/office/drawing/2016/ink" xmlns:am3d="http://schemas.microsoft.com/office/drawing/2017/model3d" xmlns:o="urn:schemas-microsoft-com:office:office" xmlns:oel="http://schemas.microsoft.com/office/2019/extlst" xmlns:r="http://schemas.openxmlformats.org/officeDocument/2006/relationships" xmlns:m="http://schemas.openxmlformats.org/officeDocument/2006/math" xmlns:v="urn:schemas-microsoft-com:vml" xmlns:wp14="http://schemas.microsoft.com/office/word/2010/wordprocessingDrawing" xmlns:wp="http://schemas.openxmlformats.org/drawingml/2006/wordprocessingDrawing" xmlns:w10="urn:schemas-microsoft-com:office:word" xmlns:w="http://schemas.openxmlformats.org/wordprocessingml/2006/main" xmlns:w14="http://schemas.microsoft.com/office/word/2010/wordml" xmlns:w15="http://schemas.microsoft.com/office/word/2012/wordml" xmlns:w16cex="http://schemas.microsoft.com/office/word/2018/wordml/cex" xmlns:w16cid="http://schemas.microsoft.com/office/word/2016/wordml/cid" xmlns:w16="http://schemas.microsoft.com/office/word/2018/wordml" xmlns:w16sdtdh="http://schemas.microsoft.com/office/word/2020/wordml/sdtdatahash" xmlns:w16se="http://schemas.microsoft.com/office/word/2015/wordml/symex" xmlns:wpg="http://schemas.microsoft.com/office/word/2010/wordprocessingGroup" xmlns:wpi="http://schemas.microsoft.com/office/word/2010/wordprocessingInk" xmlns:wne="http://schemas.microsoft.com/office/word/2006/wordml" xmlns:wps="http://schemas.microsoft.com/office/word/2010/wordprocessingShape" mc:Ignorable="w14 w15 w16se w16cid w16 w16cex w16sdtdh wp14">
   <w:endnote w:type="separator" w:id="-1">
     <w:p>
       <w:pPr>
@@ -685,7 +687,7 @@
 </file>
 
 <file path=word/footnotes.xml><?xml version="1.0" encoding="utf-8"?>
-<w:footnotes xmlns:wpc="http://schemas.microsoft.com/office/word/2010/wordprocessingCanvas" xmlns:cx="http://schemas.microsoft.com/office/drawing/2014/chartex" xmlns:cx1="http://schemas.microsoft.com/office/drawing/2015/9/8/chartex" xmlns:cx2="http://schemas.microsoft.com/office/drawing/2015/10/21/chartex" xmlns:cx3="http://schemas.microsoft.com/office/drawing/2016/5/9/chartex" xmlns:cx4="http://schemas.microsoft.com/office/drawing/2016/5/10/chartex" xmlns:cx5="http://schemas.microsoft.com/office/drawing/2016/5/11/chartex" xmlns:cx6="http://schemas.microsoft.com/office/drawing/2016/5/12/chartex" xmlns:cx7="http://schemas.microsoft.com/office/drawing/2016/5/13/chartex" xmlns:cx8="http://schemas.microsoft.com/office/drawing/2016/5/14/chartex" xmlns:mc="http://schemas.openxmlformats.org/markup-compatibility/2006" xmlns:aink="http://schemas.microsoft.com/office/drawing/2016/ink" xmlns:am3d="http://schemas.microsoft.com/office/drawing/2017/model3d" xmlns:o="urn:schemas-microsoft-com:office:office" xmlns:r="http://schemas.openxmlformats.org/officeDocument/2006/relationships" xmlns:m="http://schemas.openxmlformats.org/officeDocument/2006/math" xmlns:v="urn:schemas-microsoft-com:vml" xmlns:wp14="http://schemas.microsoft.com/office/word/2010/wordprocessingDrawing" xmlns:wp="http://schemas.openxmlformats.org/drawingml/2006/wordprocessingDrawing" xmlns:w10="urn:schemas-microsoft-com:office:word" xmlns:w="http://schemas.openxmlformats.org/wordprocessingml/2006/main" xmlns:w14="http://schemas.microsoft.com/office/word/2010/wordml" xmlns:w15="http://schemas.microsoft.com/office/word/2012/wordml" xmlns:w16cex="http://schemas.microsoft.com/office/word/2018/wordml/cex" xmlns:w16cid="http://schemas.microsoft.com/office/word/2016/wordml/cid" xmlns:w16="http://schemas.microsoft.com/office/word/2018/wordml" xmlns:w16se="http://schemas.microsoft.com/office/word/2015/wordml/symex" xmlns:wpg="http://schemas.microsoft.com/office/word/2010/wordprocessingGroup" xmlns:wpi="http://schemas.microsoft.com/office/word/2010/wordprocessingInk" xmlns:wne="http://schemas.microsoft.com/office/word/2006/wordml" xmlns:wps="http://schemas.microsoft.com/office/word/2010/wordprocessingShape" mc:Ignorable="w14 w15 w16se w16cid w16 w16cex wp14">
+<w:footnotes xmlns:wpc="http://schemas.microsoft.com/office/word/2010/wordprocessingCanvas" xmlns:cx="http://schemas.microsoft.com/office/drawing/2014/chartex" xmlns:cx1="http://schemas.microsoft.com/office/drawing/2015/9/8/chartex" xmlns:cx2="http://schemas.microsoft.com/office/drawing/2015/10/21/chartex" xmlns:cx3="http://schemas.microsoft.com/office/drawing/2016/5/9/chartex" xmlns:cx4="http://schemas.microsoft.com/office/drawing/2016/5/10/chartex" xmlns:cx5="http://schemas.microsoft.com/office/drawing/2016/5/11/chartex" xmlns:cx6="http://schemas.microsoft.com/office/drawing/2016/5/12/chartex" xmlns:cx7="http://schemas.microsoft.com/office/drawing/2016/5/13/chartex" xmlns:cx8="http://schemas.microsoft.com/office/drawing/2016/5/14/chartex" xmlns:mc="http://schemas.openxmlformats.org/markup-compatibility/2006" xmlns:aink="http://schemas.microsoft.com/office/drawing/2016/ink" xmlns:am3d="http://schemas.microsoft.com/office/drawing/2017/model3d" xmlns:o="urn:schemas-microsoft-com:office:office" xmlns:oel="http://schemas.microsoft.com/office/2019/extlst" xmlns:r="http://schemas.openxmlformats.org/officeDocument/2006/relationships" xmlns:m="http://schemas.openxmlformats.org/officeDocument/2006/math" xmlns:v="urn:schemas-microsoft-com:vml" xmlns:wp14="http://schemas.microsoft.com/office/word/2010/wordprocessingDrawing" xmlns:wp="http://schemas.openxmlformats.org/drawingml/2006/wordprocessingDrawing" xmlns:w10="urn:schemas-microsoft-com:office:word" xmlns:w="http://schemas.openxmlformats.org/wordprocessingml/2006/main" xmlns:w14="http://schemas.microsoft.com/office/word/2010/wordml" xmlns:w15="http://schemas.microsoft.com/office/word/2012/wordml" xmlns:w16cex="http://schemas.microsoft.com/office/word/2018/wordml/cex" xmlns:w16cid="http://schemas.microsoft.com/office/word/2016/wordml/cid" xmlns:w16="http://schemas.microsoft.com/office/word/2018/wordml" xmlns:w16sdtdh="http://schemas.microsoft.com/office/word/2020/wordml/sdtdatahash" xmlns:w16se="http://schemas.microsoft.com/office/word/2015/wordml/symex" xmlns:wpg="http://schemas.microsoft.com/office/word/2010/wordprocessingGroup" xmlns:wpi="http://schemas.microsoft.com/office/word/2010/wordprocessingInk" xmlns:wne="http://schemas.microsoft.com/office/word/2006/wordml" xmlns:wps="http://schemas.microsoft.com/office/word/2010/wordprocessingShape" mc:Ignorable="w14 w15 w16se w16cid w16 w16cex w16sdtdh wp14">
   <w:footnote w:type="separator" w:id="-1">
     <w:p>
       <w:r>
@@ -704,7 +706,7 @@
 </file>
 
 <file path=word/numbering.xml><?xml version="1.0" encoding="utf-8"?>
-<w:numbering xmlns:wpc="http://schemas.microsoft.com/office/word/2010/wordprocessingCanvas" xmlns:cx="http://schemas.microsoft.com/office/drawing/2014/chartex" xmlns:cx1="http://schemas.microsoft.com/office/drawing/2015/9/8/chartex" xmlns:cx2="http://schemas.microsoft.com/office/drawing/2015/10/21/chartex" xmlns:cx3="http://schemas.microsoft.com/office/drawing/2016/5/9/chartex" xmlns:cx4="http://schemas.microsoft.com/office/drawing/2016/5/10/chartex" xmlns:cx5="http://schemas.microsoft.com/office/drawing/2016/5/11/chartex" xmlns:cx6="http://schemas.microsoft.com/office/drawing/2016/5/12/chartex" xmlns:cx7="http://schemas.microsoft.com/office/drawing/2016/5/13/chartex" xmlns:cx8="http://schemas.microsoft.com/office/drawing/2016/5/14/chartex" xmlns:mc="http://schemas.openxmlformats.org/markup-compatibility/2006" xmlns:aink="http://schemas.microsoft.com/office/drawing/2016/ink" xmlns:am3d="http://schemas.microsoft.com/office/drawing/2017/model3d" xmlns:o="urn:schemas-microsoft-com:office:office" xmlns:r="http://schemas.openxmlformats.org/officeDocument/2006/relationships" xmlns:m="http://schemas.openxmlformats.org/officeDocument/2006/math" xmlns:v="urn:schemas-microsoft-com:vml" xmlns:wp14="http://schemas.microsoft.com/office/word/2010/wordprocessingDrawing" xmlns:wp="http://schemas.openxmlformats.org/drawingml/2006/wordprocessingDrawing" xmlns:w10="urn:schemas-microsoft-com:office:word" xmlns:w="http://schemas.openxmlformats.org/wordprocessingml/2006/main" xmlns:w14="http://schemas.microsoft.com/office/word/2010/wordml" xmlns:w15="http://schemas.microsoft.com/office/word/2012/wordml" xmlns:w16cex="http://schemas.microsoft.com/office/word/2018/wordml/cex" xmlns:w16cid="http://schemas.microsoft.com/office/word/2016/wordml/cid" xmlns:w16="http://schemas.microsoft.com/office/word/2018/wordml" xmlns:w16se="http://schemas.microsoft.com/office/word/2015/wordml/symex" xmlns:wpg="http://schemas.microsoft.com/office/word/2010/wordprocessingGroup" xmlns:wpi="http://schemas.microsoft.com/office/word/2010/wordprocessingInk" xmlns:wne="http://schemas.microsoft.com/office/word/2006/wordml" xmlns:wps="http://schemas.microsoft.com/office/word/2010/wordprocessingShape" mc:Ignorable="w14 w15 w16se w16cid w16 w16cex wp14">
+<w:numbering xmlns:wpc="http://schemas.microsoft.com/office/word/2010/wordprocessingCanvas" xmlns:cx="http://schemas.microsoft.com/office/drawing/2014/chartex" xmlns:cx1="http://schemas.microsoft.com/office/drawing/2015/9/8/chartex" xmlns:cx2="http://schemas.microsoft.com/office/drawing/2015/10/21/chartex" xmlns:cx3="http://schemas.microsoft.com/office/drawing/2016/5/9/chartex" xmlns:cx4="http://schemas.microsoft.com/office/drawing/2016/5/10/chartex" xmlns:cx5="http://schemas.microsoft.com/office/drawing/2016/5/11/chartex" xmlns:cx6="http://schemas.microsoft.com/office/drawing/2016/5/12/chartex" xmlns:cx7="http://schemas.microsoft.com/office/drawing/2016/5/13/chartex" xmlns:cx8="http://schemas.microsoft.com/office/drawing/2016/5/14/chartex" xmlns:mc="http://schemas.openxmlformats.org/markup-compatibility/2006" xmlns:aink="http://schemas.microsoft.com/office/drawing/2016/ink" xmlns:am3d="http://schemas.microsoft.com/office/drawing/2017/model3d" xmlns:o="urn:schemas-microsoft-com:office:office" xmlns:oel="http://schemas.microsoft.com/office/2019/extlst" xmlns:r="http://schemas.openxmlformats.org/officeDocument/2006/relationships" xmlns:m="http://schemas.openxmlformats.org/officeDocument/2006/math" xmlns:v="urn:schemas-microsoft-com:vml" xmlns:wp14="http://schemas.microsoft.com/office/word/2010/wordprocessingDrawing" xmlns:wp="http://schemas.openxmlformats.org/drawingml/2006/wordprocessingDrawing" xmlns:w10="urn:schemas-microsoft-com:office:word" xmlns:w="http://schemas.openxmlformats.org/wordprocessingml/2006/main" xmlns:w14="http://schemas.microsoft.com/office/word/2010/wordml" xmlns:w15="http://schemas.microsoft.com/office/word/2012/wordml" xmlns:w16cex="http://schemas.microsoft.com/office/word/2018/wordml/cex" xmlns:w16cid="http://schemas.microsoft.com/office/word/2016/wordml/cid" xmlns:w16="http://schemas.microsoft.com/office/word/2018/wordml" xmlns:w16sdtdh="http://schemas.microsoft.com/office/word/2020/wordml/sdtdatahash" xmlns:w16se="http://schemas.microsoft.com/office/word/2015/wordml/symex" xmlns:wpg="http://schemas.microsoft.com/office/word/2010/wordprocessingGroup" xmlns:wpi="http://schemas.microsoft.com/office/word/2010/wordprocessingInk" xmlns:wne="http://schemas.microsoft.com/office/word/2006/wordml" xmlns:wps="http://schemas.microsoft.com/office/word/2010/wordprocessingShape" mc:Ignorable="w14 w15 w16se w16cid w16 w16cex w16sdtdh wp14">
   <w:abstractNum w:abstractNumId="0" w15:restartNumberingAfterBreak="0">
     <w:nsid w:val="9D16F37D"/>
     <w:multiLevelType w:val="multilevel"/>
@@ -1463,16 +1465,16 @@
       <w:lvlJc w:val="left"/>
     </w:lvl>
   </w:abstractNum>
-  <w:num w:numId="1">
+  <w:num w:numId="1" w16cid:durableId="345593222">
     <w:abstractNumId w:val="2"/>
   </w:num>
-  <w:num w:numId="2">
+  <w:num w:numId="2" w16cid:durableId="1863132896">
     <w:abstractNumId w:val="13"/>
   </w:num>
-  <w:num w:numId="3">
+  <w:num w:numId="3" w16cid:durableId="920531198">
     <w:abstractNumId w:val="0"/>
   </w:num>
-  <w:num w:numId="4">
+  <w:num w:numId="4" w16cid:durableId="350765032">
     <w:abstractNumId w:val="14"/>
     <w:lvlOverride w:ilvl="0">
       <w:startOverride w:val="1"/>
@@ -1496,10 +1498,10 @@
       <w:startOverride w:val="1"/>
     </w:lvlOverride>
   </w:num>
-  <w:num w:numId="5">
+  <w:num w:numId="5" w16cid:durableId="63458766">
     <w:abstractNumId w:val="0"/>
   </w:num>
-  <w:num w:numId="6">
+  <w:num w:numId="6" w16cid:durableId="729110229">
     <w:abstractNumId w:val="14"/>
     <w:lvlOverride w:ilvl="0">
       <w:startOverride w:val="1"/>
@@ -1523,10 +1525,10 @@
       <w:startOverride w:val="1"/>
     </w:lvlOverride>
   </w:num>
-  <w:num w:numId="7">
+  <w:num w:numId="7" w16cid:durableId="895430679">
     <w:abstractNumId w:val="0"/>
   </w:num>
-  <w:num w:numId="8">
+  <w:num w:numId="8" w16cid:durableId="1815876294">
     <w:abstractNumId w:val="1"/>
     <w:lvlOverride w:ilvl="0">
       <w:startOverride w:val="1"/>
@@ -1550,7 +1552,7 @@
       <w:startOverride w:val="1"/>
     </w:lvlOverride>
   </w:num>
-  <w:num w:numId="9">
+  <w:num w:numId="9" w16cid:durableId="1429887676">
     <w:abstractNumId w:val="15"/>
     <w:lvlOverride w:ilvl="0">
       <w:startOverride w:val="1"/>
@@ -1574,41 +1576,41 @@
       <w:startOverride w:val="1"/>
     </w:lvlOverride>
   </w:num>
-  <w:num w:numId="10">
+  <w:num w:numId="10" w16cid:durableId="129247218">
     <w:abstractNumId w:val="3"/>
   </w:num>
-  <w:num w:numId="11">
+  <w:num w:numId="11" w16cid:durableId="1267613984">
     <w:abstractNumId w:val="4"/>
   </w:num>
-  <w:num w:numId="12">
+  <w:num w:numId="12" w16cid:durableId="1790926631">
     <w:abstractNumId w:val="5"/>
   </w:num>
-  <w:num w:numId="13">
+  <w:num w:numId="13" w16cid:durableId="823278616">
     <w:abstractNumId w:val="6"/>
   </w:num>
-  <w:num w:numId="14">
+  <w:num w:numId="14" w16cid:durableId="704059326">
     <w:abstractNumId w:val="11"/>
   </w:num>
-  <w:num w:numId="15">
+  <w:num w:numId="15" w16cid:durableId="784544538">
     <w:abstractNumId w:val="7"/>
   </w:num>
-  <w:num w:numId="16">
+  <w:num w:numId="16" w16cid:durableId="1554271967">
     <w:abstractNumId w:val="8"/>
   </w:num>
-  <w:num w:numId="17">
+  <w:num w:numId="17" w16cid:durableId="1050035614">
     <w:abstractNumId w:val="9"/>
   </w:num>
-  <w:num w:numId="18">
+  <w:num w:numId="18" w16cid:durableId="920455419">
     <w:abstractNumId w:val="10"/>
   </w:num>
-  <w:num w:numId="19">
+  <w:num w:numId="19" w16cid:durableId="287509482">
     <w:abstractNumId w:val="12"/>
   </w:num>
 </w:numbering>
 </file>
 
 <file path=word/styles.xml><?xml version="1.0" encoding="utf-8"?>
-<w:styles xmlns:mc="http://schemas.openxmlformats.org/markup-compatibility/2006" xmlns:r="http://schemas.openxmlformats.org/officeDocument/2006/relationships" xmlns:w="http://schemas.openxmlformats.org/wordprocessingml/2006/main" xmlns:w14="http://schemas.microsoft.com/office/word/2010/wordml" xmlns:w15="http://schemas.microsoft.com/office/word/2012/wordml" xmlns:w16cex="http://schemas.microsoft.com/office/word/2018/wordml/cex" xmlns:w16cid="http://schemas.microsoft.com/office/word/2016/wordml/cid" xmlns:w16="http://schemas.microsoft.com/office/word/2018/wordml" xmlns:w16se="http://schemas.microsoft.com/office/word/2015/wordml/symex" mc:Ignorable="w14 w15 w16se w16cid w16 w16cex">
+<w:styles xmlns:mc="http://schemas.openxmlformats.org/markup-compatibility/2006" xmlns:r="http://schemas.openxmlformats.org/officeDocument/2006/relationships" xmlns:w="http://schemas.openxmlformats.org/wordprocessingml/2006/main" xmlns:w14="http://schemas.microsoft.com/office/word/2010/wordml" xmlns:w15="http://schemas.microsoft.com/office/word/2012/wordml" xmlns:w16cex="http://schemas.microsoft.com/office/word/2018/wordml/cex" xmlns:w16cid="http://schemas.microsoft.com/office/word/2016/wordml/cid" xmlns:w16="http://schemas.microsoft.com/office/word/2018/wordml" xmlns:w16sdtdh="http://schemas.microsoft.com/office/word/2020/wordml/sdtdatahash" xmlns:w16se="http://schemas.microsoft.com/office/word/2015/wordml/symex" mc:Ignorable="w14 w15 w16se w16cid w16 w16cex w16sdtdh">
   <w:docDefaults>
     <w:rPrDefault>
       <w:rPr>

</xml_diff>

<commit_message>
writing full time; lots of changes
</commit_message>
<xml_diff>
--- a/writing/StylesTemplate.docx
+++ b/writing/StylesTemplate.docx
@@ -164,8 +164,8 @@
           <w:noProof/>
         </w:rPr>
         <w:drawing>
-          <wp:inline distT="0" distB="0" distL="0" distR="0" wp14:anchorId="70BE62A8" wp14:editId="52DBBCBE">
-            <wp:extent cx="5334000" cy="4267200"/>
+          <wp:inline distT="0" distB="0" distL="0" distR="0" wp14:anchorId="70BE62A8" wp14:editId="0F71F69B">
+            <wp:extent cx="5677786" cy="4479851"/>
             <wp:effectExtent l="0" t="0" r="0" b="0"/>
             <wp:docPr id="1" name="Picture" descr="Figure 1. This is a figure caption, with the style Figure Caption."/>
             <wp:cNvGraphicFramePr/>
@@ -187,7 +187,7 @@
                   <pic:spPr bwMode="auto">
                     <a:xfrm>
                       <a:off x="0" y="0"/>
-                      <a:ext cx="5334000" cy="4267200"/>
+                      <a:ext cx="5683124" cy="4484063"/>
                     </a:xfrm>
                     <a:prstGeom prst="rect">
                       <a:avLst/>
@@ -404,6 +404,7 @@
         </w:numPr>
       </w:pPr>
       <w:r>
+        <w:lastRenderedPageBreak/>
         <w:t>This is a bulleted list, which has text styled as ‘Compact’</w:t>
       </w:r>
     </w:p>
@@ -416,7 +417,6 @@
         </w:numPr>
       </w:pPr>
       <w:r>
-        <w:lastRenderedPageBreak/>
         <w:t>This is an indented numbered list</w:t>
       </w:r>
     </w:p>

</xml_diff>

<commit_message>
resolved previous edits; about to make big changes
</commit_message>
<xml_diff>
--- a/writing/StylesTemplate.docx
+++ b/writing/StylesTemplate.docx
@@ -649,6 +649,16 @@
       <w:r>
         <w:t>.</w:t>
       </w:r>
+    </w:p>
+    <w:p>
+      <w:pPr>
+        <w:pStyle w:val="Bibliography"/>
+      </w:pPr>
+    </w:p>
+    <w:p>
+      <w:pPr>
+        <w:pStyle w:val="Bibliography"/>
+      </w:pPr>
     </w:p>
     <w:sectPr>
       <w:pgSz w:w="12240" w:h="15840"/>

</xml_diff>